<commit_message>
Reorganized log data. Fixed bugs found during Hina's pilot.
Log data was split into folders: Pilot 1, Pilot 2, etc...

Bug fixes:
List sliders weren't resetting properly
Clicking, holding and dragging in the ListSlider area would cause list
to disappear.
</commit_message>
<xml_diff>
--- a/Slider interface descriptions.docx
+++ b/Slider interface descriptions.docx
@@ -3,6 +3,9 @@
 <w:document xmlns:wpc="http://schemas.microsoft.com/office/word/2010/wordprocessingCanvas" xmlns:mc="http://schemas.openxmlformats.org/markup-compatibility/2006" xmlns:o="urn:schemas-microsoft-com:office:office" xmlns:r="http://schemas.openxmlformats.org/officeDocument/2006/relationships" xmlns:m="http://schemas.openxmlformats.org/officeDocument/2006/math" xmlns:v="urn:schemas-microsoft-com:vml" xmlns:wp14="http://schemas.microsoft.com/office/word/2010/wordprocessingDrawing" xmlns:wp="http://schemas.openxmlformats.org/drawingml/2006/wordprocessingDrawing" xmlns:w10="urn:schemas-microsoft-com:office:word" xmlns:w="http://schemas.openxmlformats.org/wordprocessingml/2006/main" xmlns:w14="http://schemas.microsoft.com/office/word/2010/wordml" xmlns:wpg="http://schemas.microsoft.com/office/word/2010/wordprocessingGroup" xmlns:wpi="http://schemas.microsoft.com/office/word/2010/wordprocessingInk" xmlns:wne="http://schemas.microsoft.com/office/word/2006/wordml" xmlns:wps="http://schemas.microsoft.com/office/word/2010/wordprocessingShape" mc:Ignorable="w14 wp14">
   <w:body>
     <w:p>
+      <w:pPr>
+        <w:spacing w:after="0"/>
+      </w:pPr>
       <w:r>
         <w:t>Alphaslider</w:t>
       </w:r>
@@ -14,6 +17,7 @@
           <w:ilvl w:val="0"/>
           <w:numId w:val="1"/>
         </w:numPr>
+        <w:spacing w:after="0"/>
       </w:pPr>
       <w:r>
         <w:t>Jump by clicking anywhere within the black bar.</w:t>
@@ -26,6 +30,7 @@
           <w:ilvl w:val="0"/>
           <w:numId w:val="1"/>
         </w:numPr>
+        <w:spacing w:after="0"/>
       </w:pPr>
       <w:r>
         <w:t>Clicking and dragging the top half moves by 10 items</w:t>
@@ -38,6 +43,7 @@
           <w:ilvl w:val="0"/>
           <w:numId w:val="1"/>
         </w:numPr>
+        <w:spacing w:after="0"/>
       </w:pPr>
       <w:r>
         <w:t>Clicking and dragging the bottom half moves by 1 item</w:t>
@@ -50,6 +56,7 @@
           <w:ilvl w:val="0"/>
           <w:numId w:val="1"/>
         </w:numPr>
+        <w:spacing w:after="0"/>
       </w:pPr>
       <w:r>
         <w:t>Clicking either arrow moves by 1 item</w:t>
@@ -62,12 +69,16 @@
           <w:ilvl w:val="0"/>
           <w:numId w:val="1"/>
         </w:numPr>
+        <w:spacing w:after="0"/>
       </w:pPr>
       <w:r>
         <w:t>The distribution of letters indicates how many items fall under that category</w:t>
       </w:r>
     </w:p>
     <w:p>
+      <w:pPr>
+        <w:spacing w:after="0"/>
+      </w:pPr>
       <w:r>
         <w:t>ActiveArea Slider</w:t>
       </w:r>
@@ -79,6 +90,7 @@
           <w:ilvl w:val="0"/>
           <w:numId w:val="3"/>
         </w:numPr>
+        <w:spacing w:after="0"/>
       </w:pPr>
       <w:r>
         <w:t>This interface spreads the items in the pixel indicated by the red bar across the slider.</w:t>
@@ -91,6 +103,7 @@
           <w:ilvl w:val="1"/>
           <w:numId w:val="3"/>
         </w:numPr>
+        <w:spacing w:after="0"/>
       </w:pPr>
       <w:r>
         <w:t>For example, if there are 100 items in the pixel indicated by the red bar and the slider is 10 pixels wide then each pixel of slider has 10 items</w:t>
@@ -103,6 +116,7 @@
           <w:ilvl w:val="0"/>
           <w:numId w:val="3"/>
         </w:numPr>
+        <w:spacing w:after="0"/>
       </w:pPr>
       <w:r>
         <w:t>You can jump anywhere</w:t>
@@ -115,6 +129,7 @@
           <w:ilvl w:val="0"/>
           <w:numId w:val="3"/>
         </w:numPr>
+        <w:spacing w:after="0"/>
       </w:pPr>
       <w:r>
         <w:t>You can drag the red slider anywhere within the bounds of the main slider</w:t>
@@ -127,6 +142,7 @@
           <w:ilvl w:val="0"/>
           <w:numId w:val="3"/>
         </w:numPr>
+        <w:spacing w:after="0"/>
       </w:pPr>
       <w:r>
         <w:t>You can also roll the mousewheel. If you roll past the end of the main slider then the slider will reposition and allow you to continue scrolling</w:t>
@@ -139,6 +155,7 @@
           <w:ilvl w:val="0"/>
           <w:numId w:val="2"/>
         </w:numPr>
+        <w:spacing w:after="0"/>
       </w:pPr>
       <w:r>
         <w:t>You can use the arrow keys to move exactly 1 item at a time</w:t>
@@ -154,12 +171,16 @@
           <w:ilvl w:val="0"/>
           <w:numId w:val="3"/>
         </w:numPr>
+        <w:spacing w:after="0"/>
       </w:pPr>
       <w:r>
         <w:t>This blue histograms indicate how many items fall under that category</w:t>
       </w:r>
     </w:p>
     <w:p>
+      <w:pPr>
+        <w:spacing w:after="0"/>
+      </w:pPr>
       <w:r>
         <w:t>ListSlider</w:t>
       </w:r>
@@ -171,6 +192,7 @@
           <w:ilvl w:val="0"/>
           <w:numId w:val="2"/>
         </w:numPr>
+        <w:spacing w:after="0"/>
       </w:pPr>
       <w:r>
         <w:t>List enumerates all items in that pixel</w:t>
@@ -183,6 +205,7 @@
           <w:ilvl w:val="0"/>
           <w:numId w:val="2"/>
         </w:numPr>
+        <w:spacing w:after="0"/>
       </w:pPr>
       <w:r>
         <w:t>You can jump anywhere</w:t>
@@ -195,6 +218,7 @@
           <w:ilvl w:val="0"/>
           <w:numId w:val="2"/>
         </w:numPr>
+        <w:spacing w:after="0"/>
       </w:pPr>
       <w:r>
         <w:t>You can drag the slider</w:t>
@@ -207,12 +231,16 @@
           <w:ilvl w:val="0"/>
           <w:numId w:val="2"/>
         </w:numPr>
+        <w:spacing w:after="0"/>
       </w:pPr>
       <w:r>
         <w:t>Arrow keys allow you to move exactly once</w:t>
       </w:r>
     </w:p>
     <w:p>
+      <w:pPr>
+        <w:spacing w:after="0"/>
+      </w:pPr>
       <w:r>
         <w:t>ActiveMultiSlider</w:t>
       </w:r>
@@ -224,6 +252,7 @@
           <w:ilvl w:val="0"/>
           <w:numId w:val="5"/>
         </w:numPr>
+        <w:spacing w:after="0"/>
       </w:pPr>
       <w:r>
         <w:t>Hybrid design of ActiveArea Slider and ListSlider</w:t>
@@ -236,72 +265,103 @@
           <w:ilvl w:val="0"/>
           <w:numId w:val="5"/>
         </w:numPr>
+        <w:spacing w:after="0"/>
       </w:pPr>
       <w:r>
         <w:t>Rolling the mousewheel navigates within the slider. If</w:t>
       </w:r>
       <w:r>
-        <w:t xml:space="preserve"> you scroll past the edge of </w:t>
+        <w:t xml:space="preserve"> you scroll past the edge of the</w:t>
+      </w:r>
+      <w:r>
+        <w:t xml:space="preserve"> slider you will shift the main slider over and can continue scrolling. </w:t>
+      </w:r>
+    </w:p>
+    <w:p>
+      <w:pPr>
+        <w:pStyle w:val="ListParagraph"/>
+        <w:numPr>
+          <w:ilvl w:val="0"/>
+          <w:numId w:val="5"/>
+        </w:numPr>
+        <w:spacing w:after="0"/>
+      </w:pPr>
+      <w:r>
+        <w:t>You can drag the red slider anywhere within the bounds of the main slider</w:t>
+      </w:r>
+    </w:p>
+    <w:p>
+      <w:pPr>
+        <w:pStyle w:val="ListParagraph"/>
+        <w:numPr>
+          <w:ilvl w:val="0"/>
+          <w:numId w:val="5"/>
+        </w:numPr>
+        <w:spacing w:after="0"/>
+      </w:pPr>
+      <w:r>
+        <w:t>You can jump anywhere</w:t>
+      </w:r>
+    </w:p>
+    <w:p>
+      <w:pPr>
+        <w:pStyle w:val="ListParagraph"/>
+        <w:numPr>
+          <w:ilvl w:val="0"/>
+          <w:numId w:val="2"/>
+        </w:numPr>
+        <w:spacing w:after="0"/>
+      </w:pPr>
+      <w:r>
+        <w:t>You can use the arrow keys to move 1 item at a time</w:t>
+      </w:r>
+      <w:r>
+        <w:t xml:space="preserve"> </w:t>
+      </w:r>
+    </w:p>
+    <w:p>
+      <w:pPr>
+        <w:pStyle w:val="ListParagraph"/>
+        <w:numPr>
+          <w:ilvl w:val="0"/>
+          <w:numId w:val="2"/>
+        </w:numPr>
+        <w:spacing w:after="0"/>
+      </w:pPr>
+      <w:r>
+        <w:t>This blue histograms indicate how many items fall under that category</w:t>
+      </w:r>
+    </w:p>
+    <w:p>
+      <w:pPr>
+        <w:spacing w:after="0"/>
+      </w:pPr>
+    </w:p>
+    <w:p>
+      <w:pPr>
+        <w:spacing w:after="0"/>
+      </w:pPr>
+      <w:r>
+        <w:t>The Actor slider encodes ~10 000 items</w:t>
+      </w:r>
+    </w:p>
+    <w:p>
+      <w:pPr>
+        <w:spacing w:after="0"/>
+      </w:pPr>
+      <w:r>
+        <w:t>The Actress slider encodes ~6 000 items</w:t>
+      </w:r>
+    </w:p>
+    <w:p>
+      <w:pPr>
+        <w:spacing w:after="0"/>
+      </w:pPr>
+      <w:r>
+        <w:t>The Director slider encodes ~1 000 items</w:t>
       </w:r>
       <w:bookmarkStart w:id="0" w:name="_GoBack"/>
       <w:bookmarkEnd w:id="0"/>
-      <w:r>
-        <w:t>the</w:t>
-      </w:r>
-      <w:r>
-        <w:t xml:space="preserve"> slider you will shift the main slider over and can continue scrolling. </w:t>
-      </w:r>
-    </w:p>
-    <w:p>
-      <w:pPr>
-        <w:pStyle w:val="ListParagraph"/>
-        <w:numPr>
-          <w:ilvl w:val="0"/>
-          <w:numId w:val="5"/>
-        </w:numPr>
-      </w:pPr>
-      <w:r>
-        <w:t>You can drag the red slider anywhere within the bounds of the main slider</w:t>
-      </w:r>
-    </w:p>
-    <w:p>
-      <w:pPr>
-        <w:pStyle w:val="ListParagraph"/>
-        <w:numPr>
-          <w:ilvl w:val="0"/>
-          <w:numId w:val="5"/>
-        </w:numPr>
-      </w:pPr>
-      <w:r>
-        <w:t>You can jump anywhere</w:t>
-      </w:r>
-    </w:p>
-    <w:p>
-      <w:pPr>
-        <w:pStyle w:val="ListParagraph"/>
-        <w:numPr>
-          <w:ilvl w:val="0"/>
-          <w:numId w:val="2"/>
-        </w:numPr>
-      </w:pPr>
-      <w:r>
-        <w:t>You can use the arrow keys to move 1 item at a time</w:t>
-      </w:r>
-      <w:r>
-        <w:t xml:space="preserve"> </w:t>
-      </w:r>
-    </w:p>
-    <w:p>
-      <w:pPr>
-        <w:pStyle w:val="ListParagraph"/>
-        <w:numPr>
-          <w:ilvl w:val="0"/>
-          <w:numId w:val="2"/>
-        </w:numPr>
-      </w:pPr>
-      <w:r>
-        <w:t>This blue histograms indicate how many items fall under that category</w:t>
-      </w:r>
     </w:p>
     <w:sectPr>
       <w:pgSz w:w="12240" w:h="15840"/>

</xml_diff>

<commit_message>
Changed activearea and activelist. started experiment
activearea and list sliders now roll down for forward movement and up
for backward movement.

khalad and roiy did experiment.
</commit_message>
<xml_diff>
--- a/Slider interface descriptions.docx
+++ b/Slider interface descriptions.docx
@@ -20,7 +20,7 @@
         <w:spacing w:after="0"/>
       </w:pPr>
       <w:r>
-        <w:t>Jump by clicking anywhere within the black bar.</w:t>
+        <w:t>Click slightly above the letter J in the top slider and notice how the thumb jumps to the position your mouse was in.</w:t>
       </w:r>
     </w:p>
     <w:p>
@@ -33,7 +33,7 @@
         <w:spacing w:after="0"/>
       </w:pPr>
       <w:r>
-        <w:t>Clicking and dragging the top half moves by 10 items</w:t>
+        <w:t>Notice the black line in the middle of the thumb. This divides the thumb in half.</w:t>
       </w:r>
     </w:p>
     <w:p>
@@ -46,7 +46,16 @@
         <w:spacing w:after="0"/>
       </w:pPr>
       <w:r>
-        <w:t>Clicking and dragging the bottom half moves by 1 item</w:t>
+        <w:t xml:space="preserve">When you click in the </w:t>
+      </w:r>
+      <w:r>
+        <w:rPr>
+          <w:b/>
+        </w:rPr>
+        <w:t>top</w:t>
+      </w:r>
+      <w:r>
+        <w:t xml:space="preserve"> half of the thumb and drag you move 10 items at a time. IE: go from item 1 to 11 to 21 to 31 etc…</w:t>
       </w:r>
     </w:p>
     <w:p>
@@ -59,7 +68,16 @@
         <w:spacing w:after="0"/>
       </w:pPr>
       <w:r>
-        <w:t>Clicking either arrow moves by 1 item</w:t>
+        <w:t xml:space="preserve">When you click in the </w:t>
+      </w:r>
+      <w:r>
+        <w:rPr>
+          <w:b/>
+        </w:rPr>
+        <w:t>bottom</w:t>
+      </w:r>
+      <w:r>
+        <w:t xml:space="preserve"> half of the thumb and drag you movie 1 item at a time. IE: 1 -2 -3 – 4 etc…</w:t>
       </w:r>
     </w:p>
     <w:p>
@@ -72,15 +90,26 @@
         <w:spacing w:after="0"/>
       </w:pPr>
       <w:r>
-        <w:t>The distribution of letters indicates how many items fall under that category</w:t>
+        <w:t xml:space="preserve">Clicking on the arrow buttons on either side of the slider moves 1 item </w:t>
+      </w:r>
+      <w:r>
+        <w:rPr>
+          <w:b/>
+        </w:rPr>
+        <w:t>per mouse click</w:t>
       </w:r>
     </w:p>
     <w:p>
       <w:pPr>
         <w:spacing w:after="0"/>
       </w:pPr>
-      <w:r>
-        <w:t>ActiveArea Slider</w:t>
+      <w:proofErr w:type="spellStart"/>
+      <w:r>
+        <w:t>ActiveArea</w:t>
+      </w:r>
+      <w:proofErr w:type="spellEnd"/>
+      <w:r>
+        <w:t xml:space="preserve"> Slider</w:t>
       </w:r>
     </w:p>
     <w:p>
@@ -88,25 +117,60 @@
         <w:pStyle w:val="ListParagraph"/>
         <w:numPr>
           <w:ilvl w:val="0"/>
-          <w:numId w:val="3"/>
+          <w:numId w:val="7"/>
         </w:numPr>
         <w:spacing w:after="0"/>
       </w:pPr>
       <w:r>
-        <w:t>This interface spreads the items in the pixel indicated by the red bar across the slider.</w:t>
-      </w:r>
-    </w:p>
-    <w:p>
-      <w:pPr>
-        <w:pStyle w:val="ListParagraph"/>
-        <w:numPr>
-          <w:ilvl w:val="1"/>
-          <w:numId w:val="3"/>
-        </w:numPr>
-        <w:spacing w:after="0"/>
-      </w:pPr>
-      <w:r>
-        <w:t>For example, if there are 100 items in the pixel indicated by the red bar and the slider is 10 pixels wide then each pixel of slider has 10 items</w:t>
+        <w:rPr>
+          <w:noProof/>
+          <w:lang w:eastAsia="en-CA"/>
+        </w:rPr>
+        <w:drawing>
+          <wp:inline distT="0" distB="0" distL="0" distR="0" wp14:anchorId="200EC753">
+            <wp:extent cx="1950720" cy="2444750"/>
+            <wp:effectExtent l="0" t="0" r="0" b="0"/>
+            <wp:docPr id="46" name="Picture 46"/>
+            <wp:cNvGraphicFramePr>
+              <a:graphicFrameLocks xmlns:a="http://schemas.openxmlformats.org/drawingml/2006/main" noChangeAspect="1"/>
+            </wp:cNvGraphicFramePr>
+            <a:graphic xmlns:a="http://schemas.openxmlformats.org/drawingml/2006/main">
+              <a:graphicData uri="http://schemas.openxmlformats.org/drawingml/2006/picture">
+                <pic:pic xmlns:pic="http://schemas.openxmlformats.org/drawingml/2006/picture">
+                  <pic:nvPicPr>
+                    <pic:cNvPr id="0" name="Picture 2"/>
+                    <pic:cNvPicPr>
+                      <a:picLocks noChangeAspect="1" noChangeArrowheads="1"/>
+                    </pic:cNvPicPr>
+                  </pic:nvPicPr>
+                  <pic:blipFill>
+                    <a:blip r:embed="rId6">
+                      <a:extLst>
+                        <a:ext uri="{28A0092B-C50C-407E-A947-70E740481C1C}">
+                          <a14:useLocalDpi xmlns:a14="http://schemas.microsoft.com/office/drawing/2010/main" val="0"/>
+                        </a:ext>
+                      </a:extLst>
+                    </a:blip>
+                    <a:srcRect/>
+                    <a:stretch>
+                      <a:fillRect/>
+                    </a:stretch>
+                  </pic:blipFill>
+                  <pic:spPr bwMode="auto">
+                    <a:xfrm>
+                      <a:off x="0" y="0"/>
+                      <a:ext cx="1950720" cy="2444750"/>
+                    </a:xfrm>
+                    <a:prstGeom prst="rect">
+                      <a:avLst/>
+                    </a:prstGeom>
+                    <a:noFill/>
+                  </pic:spPr>
+                </pic:pic>
+              </a:graphicData>
+            </a:graphic>
+          </wp:inline>
+        </w:drawing>
       </w:r>
     </w:p>
     <w:p>
@@ -114,12 +178,12 @@
         <w:pStyle w:val="ListParagraph"/>
         <w:numPr>
           <w:ilvl w:val="0"/>
-          <w:numId w:val="3"/>
+          <w:numId w:val="6"/>
         </w:numPr>
         <w:spacing w:after="0"/>
       </w:pPr>
       <w:r>
-        <w:t>You can jump anywhere</w:t>
+        <w:t>Click slightly above the letter J in the top slider and notice how the thumb jumps to the position your mouse was in.</w:t>
       </w:r>
     </w:p>
     <w:p>
@@ -127,12 +191,20 @@
         <w:pStyle w:val="ListParagraph"/>
         <w:numPr>
           <w:ilvl w:val="0"/>
-          <w:numId w:val="3"/>
+          <w:numId w:val="6"/>
         </w:numPr>
         <w:spacing w:after="0"/>
       </w:pPr>
       <w:r>
-        <w:t>You can drag the red slider anywhere within the bounds of the main slider</w:t>
+        <w:t xml:space="preserve">Now please drag the red triangle. Notice how this changes the queried actor/actress/director. Also notice that dragging this is bound by the edges of the slider (can only see items k to </w:t>
+      </w:r>
+      <w:proofErr w:type="spellStart"/>
+      <w:r>
+        <w:t>k+m</w:t>
+      </w:r>
+      <w:proofErr w:type="spellEnd"/>
+      <w:r>
+        <w:t xml:space="preserve"> by dragging)</w:t>
       </w:r>
     </w:p>
     <w:p>
@@ -140,12 +212,12 @@
         <w:pStyle w:val="ListParagraph"/>
         <w:numPr>
           <w:ilvl w:val="0"/>
-          <w:numId w:val="3"/>
+          <w:numId w:val="6"/>
         </w:numPr>
         <w:spacing w:after="0"/>
       </w:pPr>
       <w:r>
-        <w:t>You can also roll the mousewheel. If you roll past the end of the main slider then the slider will reposition and allow you to continue scrolling</w:t>
+        <w:t xml:space="preserve">Now roll the mouse wheel. Notice how once you reach the end of the slider and keep going you can continue scrolling. </w:t>
       </w:r>
     </w:p>
     <w:p>
@@ -153,36 +225,50 @@
         <w:pStyle w:val="ListParagraph"/>
         <w:numPr>
           <w:ilvl w:val="0"/>
-          <w:numId w:val="2"/>
+          <w:numId w:val="6"/>
         </w:numPr>
         <w:spacing w:after="0"/>
       </w:pPr>
       <w:r>
-        <w:t>You can use the arrow keys to move exactly 1 item at a time</w:t>
-      </w:r>
-      <w:r>
-        <w:t xml:space="preserve"> </w:t>
-      </w:r>
+        <w:t xml:space="preserve">P is restricted to a maximum of 1 in this case. This means there can be a </w:t>
+      </w:r>
+      <w:r>
+        <w:rPr>
+          <w:b/>
+        </w:rPr>
+        <w:t>maximum</w:t>
+      </w:r>
+      <w:r>
+        <w:t xml:space="preserve"> of two items per pixel in the slider.</w:t>
+      </w:r>
+    </w:p>
+    <w:p>
+      <w:pPr>
+        <w:spacing w:after="0"/>
+      </w:pPr>
+      <w:proofErr w:type="spellStart"/>
+      <w:r>
+        <w:t>Active</w:t>
+      </w:r>
+      <w:r>
+        <w:t>List</w:t>
+      </w:r>
+      <w:r>
+        <w:t>Slider</w:t>
+      </w:r>
+      <w:proofErr w:type="spellEnd"/>
     </w:p>
     <w:p>
       <w:pPr>
         <w:pStyle w:val="ListParagraph"/>
         <w:numPr>
           <w:ilvl w:val="0"/>
-          <w:numId w:val="3"/>
+          <w:numId w:val="8"/>
         </w:numPr>
         <w:spacing w:after="0"/>
       </w:pPr>
       <w:r>
-        <w:t>This blue histograms indicate how many items fall under that category</w:t>
-      </w:r>
-    </w:p>
-    <w:p>
-      <w:pPr>
-        <w:spacing w:after="0"/>
-      </w:pPr>
-      <w:r>
-        <w:t>ListSlider</w:t>
+        <w:t>Click slightly above the letter J in the top slider and notice how the thumb jumps to the position your mouse was in.</w:t>
       </w:r>
     </w:p>
     <w:p>
@@ -190,12 +276,28 @@
         <w:pStyle w:val="ListParagraph"/>
         <w:numPr>
           <w:ilvl w:val="0"/>
-          <w:numId w:val="2"/>
+          <w:numId w:val="8"/>
         </w:numPr>
         <w:spacing w:after="0"/>
       </w:pPr>
       <w:r>
-        <w:t>List enumerates all items in that pixel</w:t>
+        <w:t xml:space="preserve">Notice the list. This list enumerates items r through </w:t>
+      </w:r>
+      <w:proofErr w:type="spellStart"/>
+      <w:r>
+        <w:t>r+p</w:t>
+      </w:r>
+      <w:proofErr w:type="spellEnd"/>
+      <w:r>
+        <w:t xml:space="preserve">. The list tries to show a minimum of 5 items and will never show more than 7 items. If p &lt; 5 then the list will show items beyond </w:t>
+      </w:r>
+      <w:proofErr w:type="spellStart"/>
+      <w:r>
+        <w:t>r+p</w:t>
+      </w:r>
+      <w:proofErr w:type="spellEnd"/>
+      <w:r>
+        <w:t xml:space="preserve">. </w:t>
       </w:r>
     </w:p>
     <w:p>
@@ -203,12 +305,29 @@
         <w:pStyle w:val="ListParagraph"/>
         <w:numPr>
           <w:ilvl w:val="0"/>
-          <w:numId w:val="2"/>
+          <w:numId w:val="8"/>
         </w:numPr>
         <w:spacing w:after="0"/>
       </w:pPr>
       <w:r>
-        <w:t>You can jump anywhere</w:t>
+        <w:t>Now please drag the red triangle. Notice how this changes the queried actor/actress/director</w:t>
+      </w:r>
+      <w:r>
+        <w:t xml:space="preserve"> and changes the contents of the list</w:t>
+      </w:r>
+      <w:r>
+        <w:t xml:space="preserve">. Also notice that dragging this is bound by the edges of the slider (can only see items k to </w:t>
+      </w:r>
+      <w:proofErr w:type="spellStart"/>
+      <w:r>
+        <w:t>k+m</w:t>
+      </w:r>
+      <w:proofErr w:type="spellEnd"/>
+      <w:r>
+        <w:t xml:space="preserve"> by dragging)</w:t>
+      </w:r>
+      <w:r>
+        <w:t>. When the red slider approaches the right edge of the main slider notice how the size of the list shrinks.</w:t>
       </w:r>
     </w:p>
     <w:p>
@@ -216,12 +335,16 @@
         <w:pStyle w:val="ListParagraph"/>
         <w:numPr>
           <w:ilvl w:val="0"/>
-          <w:numId w:val="2"/>
+          <w:numId w:val="8"/>
         </w:numPr>
         <w:spacing w:after="0"/>
       </w:pPr>
       <w:r>
-        <w:t>You can drag the slider</w:t>
+        <w:lastRenderedPageBreak/>
+        <w:t xml:space="preserve">Now roll the mouse wheel. Notice how once you reach the end of the slider and keep going you can continue scrolling. </w:t>
+      </w:r>
+      <w:r>
+        <w:t xml:space="preserve"> This also updates the contents of the list.</w:t>
       </w:r>
     </w:p>
     <w:p>
@@ -229,139 +352,80 @@
         <w:pStyle w:val="ListParagraph"/>
         <w:numPr>
           <w:ilvl w:val="0"/>
-          <w:numId w:val="2"/>
+          <w:numId w:val="8"/>
         </w:numPr>
         <w:spacing w:after="0"/>
       </w:pPr>
       <w:r>
-        <w:t>Arrow keys allow you to move exactly once</w:t>
+        <w:t xml:space="preserve">P </w:t>
+      </w:r>
+      <w:r>
+        <w:t>is restricted to a maximum of 6</w:t>
+      </w:r>
+      <w:r>
+        <w:t xml:space="preserve"> in this case. This means there can be a </w:t>
+      </w:r>
+      <w:r>
+        <w:rPr>
+          <w:b/>
+        </w:rPr>
+        <w:t>maximum</w:t>
+      </w:r>
+      <w:r>
+        <w:t xml:space="preserve"> of </w:t>
+      </w:r>
+      <w:r>
+        <w:t>7</w:t>
+      </w:r>
+      <w:r>
+        <w:t xml:space="preserve"> items per pixel in the slider.</w:t>
       </w:r>
     </w:p>
     <w:p>
       <w:pPr>
         <w:spacing w:after="0"/>
       </w:pPr>
-      <w:r>
-        <w:t>ActiveMultiSlider</w:t>
-      </w:r>
+      <w:bookmarkStart w:id="0" w:name="_GoBack"/>
+      <w:bookmarkEnd w:id="0"/>
     </w:p>
     <w:p>
       <w:pPr>
-        <w:pStyle w:val="ListParagraph"/>
-        <w:numPr>
-          <w:ilvl w:val="0"/>
-          <w:numId w:val="5"/>
-        </w:numPr>
         <w:spacing w:after="0"/>
       </w:pPr>
       <w:r>
-        <w:t>Hybrid design of ActiveArea Slider and ListSlider</w:t>
+        <w:t>The Actor slider encodes ~2</w:t>
+      </w:r>
+      <w:r>
+        <w:t>0 000 items</w:t>
       </w:r>
     </w:p>
     <w:p>
       <w:pPr>
-        <w:pStyle w:val="ListParagraph"/>
-        <w:numPr>
-          <w:ilvl w:val="0"/>
-          <w:numId w:val="5"/>
-        </w:numPr>
         <w:spacing w:after="0"/>
       </w:pPr>
       <w:r>
-        <w:t>Rolling the mousewheel navigates within the slider. If</w:t>
-      </w:r>
-      <w:r>
-        <w:t xml:space="preserve"> you scroll past the edge of the</w:t>
-      </w:r>
-      <w:r>
-        <w:t xml:space="preserve"> slider you will shift the main slider over and can continue scrolling. </w:t>
+        <w:t>The Actress slider encodes ~</w:t>
+      </w:r>
+      <w:r>
+        <w:t>12</w:t>
+      </w:r>
+      <w:r>
+        <w:t xml:space="preserve"> 000 items</w:t>
       </w:r>
     </w:p>
     <w:p>
       <w:pPr>
-        <w:pStyle w:val="ListParagraph"/>
-        <w:numPr>
-          <w:ilvl w:val="0"/>
-          <w:numId w:val="5"/>
-        </w:numPr>
         <w:spacing w:after="0"/>
       </w:pPr>
       <w:r>
-        <w:t>You can drag the red slider anywhere within the bounds of the main slider</w:t>
-      </w:r>
-    </w:p>
-    <w:p>
-      <w:pPr>
-        <w:pStyle w:val="ListParagraph"/>
-        <w:numPr>
-          <w:ilvl w:val="0"/>
-          <w:numId w:val="5"/>
-        </w:numPr>
-        <w:spacing w:after="0"/>
-      </w:pPr>
-      <w:r>
-        <w:t>You can jump anywhere</w:t>
-      </w:r>
-    </w:p>
-    <w:p>
-      <w:pPr>
-        <w:pStyle w:val="ListParagraph"/>
-        <w:numPr>
-          <w:ilvl w:val="0"/>
-          <w:numId w:val="2"/>
-        </w:numPr>
-        <w:spacing w:after="0"/>
-      </w:pPr>
-      <w:r>
-        <w:t>You can use the arrow keys to move 1 item at a time</w:t>
-      </w:r>
-      <w:r>
-        <w:t xml:space="preserve"> </w:t>
-      </w:r>
-    </w:p>
-    <w:p>
-      <w:pPr>
-        <w:pStyle w:val="ListParagraph"/>
-        <w:numPr>
-          <w:ilvl w:val="0"/>
-          <w:numId w:val="2"/>
-        </w:numPr>
-        <w:spacing w:after="0"/>
-      </w:pPr>
-      <w:r>
-        <w:t>This blue histograms indicate how many items fall under that category</w:t>
-      </w:r>
-    </w:p>
-    <w:p>
-      <w:pPr>
-        <w:spacing w:after="0"/>
-      </w:pPr>
-    </w:p>
-    <w:p>
-      <w:pPr>
-        <w:spacing w:after="0"/>
-      </w:pPr>
-      <w:r>
-        <w:t>The Actor slider encodes ~10 000 items</w:t>
-      </w:r>
-    </w:p>
-    <w:p>
-      <w:pPr>
-        <w:spacing w:after="0"/>
-      </w:pPr>
-      <w:r>
-        <w:t>The Actress slider encodes ~6 000 items</w:t>
-      </w:r>
-    </w:p>
-    <w:p>
-      <w:pPr>
-        <w:spacing w:after="0"/>
-      </w:pPr>
-      <w:r>
-        <w:t>The Director slider encodes ~1 000 items</w:t>
-      </w:r>
-      <w:bookmarkStart w:id="0" w:name="_GoBack"/>
-      <w:bookmarkEnd w:id="0"/>
+        <w:t xml:space="preserve">The Director slider encodes ~1 </w:t>
+      </w:r>
+      <w:r>
+        <w:t>5</w:t>
+      </w:r>
+      <w:r>
+        <w:t>00 items</w:t>
+      </w:r>
     </w:p>
     <w:sectPr>
       <w:pgSz w:w="12240" w:h="15840"/>
@@ -376,6 +440,232 @@
 <file path=word/numbering.xml><?xml version="1.0" encoding="utf-8"?>
 <w:numbering xmlns:wpc="http://schemas.microsoft.com/office/word/2010/wordprocessingCanvas" xmlns:mc="http://schemas.openxmlformats.org/markup-compatibility/2006" xmlns:o="urn:schemas-microsoft-com:office:office" xmlns:r="http://schemas.openxmlformats.org/officeDocument/2006/relationships" xmlns:m="http://schemas.openxmlformats.org/officeDocument/2006/math" xmlns:v="urn:schemas-microsoft-com:vml" xmlns:wp14="http://schemas.microsoft.com/office/word/2010/wordprocessingDrawing" xmlns:wp="http://schemas.openxmlformats.org/drawingml/2006/wordprocessingDrawing" xmlns:w10="urn:schemas-microsoft-com:office:word" xmlns:w="http://schemas.openxmlformats.org/wordprocessingml/2006/main" xmlns:w14="http://schemas.microsoft.com/office/word/2010/wordml" xmlns:wpg="http://schemas.microsoft.com/office/word/2010/wordprocessingGroup" xmlns:wpi="http://schemas.microsoft.com/office/word/2010/wordprocessingInk" xmlns:wne="http://schemas.microsoft.com/office/word/2006/wordml" xmlns:wps="http://schemas.microsoft.com/office/word/2010/wordprocessingShape" mc:Ignorable="w14 wp14">
   <w:abstractNum w:abstractNumId="0">
+    <w:nsid w:val="08763CB2"/>
+    <w:multiLevelType w:val="hybridMultilevel"/>
+    <w:tmpl w:val="96BAD3F6"/>
+    <w:lvl w:ilvl="0" w:tplc="10090001">
+      <w:start w:val="1"/>
+      <w:numFmt w:val="bullet"/>
+      <w:lvlText w:val=""/>
+      <w:lvlJc w:val="left"/>
+      <w:pPr>
+        <w:ind w:left="720" w:hanging="360"/>
+      </w:pPr>
+      <w:rPr>
+        <w:rFonts w:ascii="Symbol" w:hAnsi="Symbol" w:hint="default"/>
+      </w:rPr>
+    </w:lvl>
+    <w:lvl w:ilvl="1" w:tplc="10090003" w:tentative="1">
+      <w:start w:val="1"/>
+      <w:numFmt w:val="bullet"/>
+      <w:lvlText w:val="o"/>
+      <w:lvlJc w:val="left"/>
+      <w:pPr>
+        <w:ind w:left="1440" w:hanging="360"/>
+      </w:pPr>
+      <w:rPr>
+        <w:rFonts w:ascii="Courier New" w:hAnsi="Courier New" w:cs="Courier New" w:hint="default"/>
+      </w:rPr>
+    </w:lvl>
+    <w:lvl w:ilvl="2" w:tplc="10090005" w:tentative="1">
+      <w:start w:val="1"/>
+      <w:numFmt w:val="bullet"/>
+      <w:lvlText w:val=""/>
+      <w:lvlJc w:val="left"/>
+      <w:pPr>
+        <w:ind w:left="2160" w:hanging="360"/>
+      </w:pPr>
+      <w:rPr>
+        <w:rFonts w:ascii="Wingdings" w:hAnsi="Wingdings" w:hint="default"/>
+      </w:rPr>
+    </w:lvl>
+    <w:lvl w:ilvl="3" w:tplc="10090001" w:tentative="1">
+      <w:start w:val="1"/>
+      <w:numFmt w:val="bullet"/>
+      <w:lvlText w:val=""/>
+      <w:lvlJc w:val="left"/>
+      <w:pPr>
+        <w:ind w:left="2880" w:hanging="360"/>
+      </w:pPr>
+      <w:rPr>
+        <w:rFonts w:ascii="Symbol" w:hAnsi="Symbol" w:hint="default"/>
+      </w:rPr>
+    </w:lvl>
+    <w:lvl w:ilvl="4" w:tplc="10090003" w:tentative="1">
+      <w:start w:val="1"/>
+      <w:numFmt w:val="bullet"/>
+      <w:lvlText w:val="o"/>
+      <w:lvlJc w:val="left"/>
+      <w:pPr>
+        <w:ind w:left="3600" w:hanging="360"/>
+      </w:pPr>
+      <w:rPr>
+        <w:rFonts w:ascii="Courier New" w:hAnsi="Courier New" w:cs="Courier New" w:hint="default"/>
+      </w:rPr>
+    </w:lvl>
+    <w:lvl w:ilvl="5" w:tplc="10090005" w:tentative="1">
+      <w:start w:val="1"/>
+      <w:numFmt w:val="bullet"/>
+      <w:lvlText w:val=""/>
+      <w:lvlJc w:val="left"/>
+      <w:pPr>
+        <w:ind w:left="4320" w:hanging="360"/>
+      </w:pPr>
+      <w:rPr>
+        <w:rFonts w:ascii="Wingdings" w:hAnsi="Wingdings" w:hint="default"/>
+      </w:rPr>
+    </w:lvl>
+    <w:lvl w:ilvl="6" w:tplc="10090001" w:tentative="1">
+      <w:start w:val="1"/>
+      <w:numFmt w:val="bullet"/>
+      <w:lvlText w:val=""/>
+      <w:lvlJc w:val="left"/>
+      <w:pPr>
+        <w:ind w:left="5040" w:hanging="360"/>
+      </w:pPr>
+      <w:rPr>
+        <w:rFonts w:ascii="Symbol" w:hAnsi="Symbol" w:hint="default"/>
+      </w:rPr>
+    </w:lvl>
+    <w:lvl w:ilvl="7" w:tplc="10090003" w:tentative="1">
+      <w:start w:val="1"/>
+      <w:numFmt w:val="bullet"/>
+      <w:lvlText w:val="o"/>
+      <w:lvlJc w:val="left"/>
+      <w:pPr>
+        <w:ind w:left="5760" w:hanging="360"/>
+      </w:pPr>
+      <w:rPr>
+        <w:rFonts w:ascii="Courier New" w:hAnsi="Courier New" w:cs="Courier New" w:hint="default"/>
+      </w:rPr>
+    </w:lvl>
+    <w:lvl w:ilvl="8" w:tplc="10090005" w:tentative="1">
+      <w:start w:val="1"/>
+      <w:numFmt w:val="bullet"/>
+      <w:lvlText w:val=""/>
+      <w:lvlJc w:val="left"/>
+      <w:pPr>
+        <w:ind w:left="6480" w:hanging="360"/>
+      </w:pPr>
+      <w:rPr>
+        <w:rFonts w:ascii="Wingdings" w:hAnsi="Wingdings" w:hint="default"/>
+      </w:rPr>
+    </w:lvl>
+  </w:abstractNum>
+  <w:abstractNum w:abstractNumId="1">
+    <w:nsid w:val="155100AE"/>
+    <w:multiLevelType w:val="hybridMultilevel"/>
+    <w:tmpl w:val="79B470EA"/>
+    <w:lvl w:ilvl="0" w:tplc="10090001">
+      <w:start w:val="1"/>
+      <w:numFmt w:val="bullet"/>
+      <w:lvlText w:val=""/>
+      <w:lvlJc w:val="left"/>
+      <w:pPr>
+        <w:ind w:left="720" w:hanging="360"/>
+      </w:pPr>
+      <w:rPr>
+        <w:rFonts w:ascii="Symbol" w:hAnsi="Symbol" w:hint="default"/>
+      </w:rPr>
+    </w:lvl>
+    <w:lvl w:ilvl="1" w:tplc="10090003" w:tentative="1">
+      <w:start w:val="1"/>
+      <w:numFmt w:val="bullet"/>
+      <w:lvlText w:val="o"/>
+      <w:lvlJc w:val="left"/>
+      <w:pPr>
+        <w:ind w:left="1440" w:hanging="360"/>
+      </w:pPr>
+      <w:rPr>
+        <w:rFonts w:ascii="Courier New" w:hAnsi="Courier New" w:cs="Courier New" w:hint="default"/>
+      </w:rPr>
+    </w:lvl>
+    <w:lvl w:ilvl="2" w:tplc="10090005" w:tentative="1">
+      <w:start w:val="1"/>
+      <w:numFmt w:val="bullet"/>
+      <w:lvlText w:val=""/>
+      <w:lvlJc w:val="left"/>
+      <w:pPr>
+        <w:ind w:left="2160" w:hanging="360"/>
+      </w:pPr>
+      <w:rPr>
+        <w:rFonts w:ascii="Wingdings" w:hAnsi="Wingdings" w:hint="default"/>
+      </w:rPr>
+    </w:lvl>
+    <w:lvl w:ilvl="3" w:tplc="10090001" w:tentative="1">
+      <w:start w:val="1"/>
+      <w:numFmt w:val="bullet"/>
+      <w:lvlText w:val=""/>
+      <w:lvlJc w:val="left"/>
+      <w:pPr>
+        <w:ind w:left="2880" w:hanging="360"/>
+      </w:pPr>
+      <w:rPr>
+        <w:rFonts w:ascii="Symbol" w:hAnsi="Symbol" w:hint="default"/>
+      </w:rPr>
+    </w:lvl>
+    <w:lvl w:ilvl="4" w:tplc="10090003" w:tentative="1">
+      <w:start w:val="1"/>
+      <w:numFmt w:val="bullet"/>
+      <w:lvlText w:val="o"/>
+      <w:lvlJc w:val="left"/>
+      <w:pPr>
+        <w:ind w:left="3600" w:hanging="360"/>
+      </w:pPr>
+      <w:rPr>
+        <w:rFonts w:ascii="Courier New" w:hAnsi="Courier New" w:cs="Courier New" w:hint="default"/>
+      </w:rPr>
+    </w:lvl>
+    <w:lvl w:ilvl="5" w:tplc="10090005" w:tentative="1">
+      <w:start w:val="1"/>
+      <w:numFmt w:val="bullet"/>
+      <w:lvlText w:val=""/>
+      <w:lvlJc w:val="left"/>
+      <w:pPr>
+        <w:ind w:left="4320" w:hanging="360"/>
+      </w:pPr>
+      <w:rPr>
+        <w:rFonts w:ascii="Wingdings" w:hAnsi="Wingdings" w:hint="default"/>
+      </w:rPr>
+    </w:lvl>
+    <w:lvl w:ilvl="6" w:tplc="10090001" w:tentative="1">
+      <w:start w:val="1"/>
+      <w:numFmt w:val="bullet"/>
+      <w:lvlText w:val=""/>
+      <w:lvlJc w:val="left"/>
+      <w:pPr>
+        <w:ind w:left="5040" w:hanging="360"/>
+      </w:pPr>
+      <w:rPr>
+        <w:rFonts w:ascii="Symbol" w:hAnsi="Symbol" w:hint="default"/>
+      </w:rPr>
+    </w:lvl>
+    <w:lvl w:ilvl="7" w:tplc="10090003" w:tentative="1">
+      <w:start w:val="1"/>
+      <w:numFmt w:val="bullet"/>
+      <w:lvlText w:val="o"/>
+      <w:lvlJc w:val="left"/>
+      <w:pPr>
+        <w:ind w:left="5760" w:hanging="360"/>
+      </w:pPr>
+      <w:rPr>
+        <w:rFonts w:ascii="Courier New" w:hAnsi="Courier New" w:cs="Courier New" w:hint="default"/>
+      </w:rPr>
+    </w:lvl>
+    <w:lvl w:ilvl="8" w:tplc="10090005" w:tentative="1">
+      <w:start w:val="1"/>
+      <w:numFmt w:val="bullet"/>
+      <w:lvlText w:val=""/>
+      <w:lvlJc w:val="left"/>
+      <w:pPr>
+        <w:ind w:left="6480" w:hanging="360"/>
+      </w:pPr>
+      <w:rPr>
+        <w:rFonts w:ascii="Wingdings" w:hAnsi="Wingdings" w:hint="default"/>
+      </w:rPr>
+    </w:lvl>
+  </w:abstractNum>
+  <w:abstractNum w:abstractNumId="2">
     <w:nsid w:val="2A0D63AA"/>
     <w:multiLevelType w:val="hybridMultilevel"/>
     <w:tmpl w:val="68E6B06E"/>
@@ -488,7 +778,7 @@
       </w:rPr>
     </w:lvl>
   </w:abstractNum>
-  <w:abstractNum w:abstractNumId="1">
+  <w:abstractNum w:abstractNumId="3">
     <w:nsid w:val="33A3282D"/>
     <w:multiLevelType w:val="hybridMultilevel"/>
     <w:tmpl w:val="88A0D13A"/>
@@ -601,7 +891,120 @@
       </w:rPr>
     </w:lvl>
   </w:abstractNum>
-  <w:abstractNum w:abstractNumId="2">
+  <w:abstractNum w:abstractNumId="4">
+    <w:nsid w:val="559634AA"/>
+    <w:multiLevelType w:val="hybridMultilevel"/>
+    <w:tmpl w:val="2294DB3C"/>
+    <w:lvl w:ilvl="0" w:tplc="10090001">
+      <w:start w:val="1"/>
+      <w:numFmt w:val="bullet"/>
+      <w:lvlText w:val=""/>
+      <w:lvlJc w:val="left"/>
+      <w:pPr>
+        <w:ind w:left="720" w:hanging="360"/>
+      </w:pPr>
+      <w:rPr>
+        <w:rFonts w:ascii="Symbol" w:hAnsi="Symbol" w:hint="default"/>
+      </w:rPr>
+    </w:lvl>
+    <w:lvl w:ilvl="1" w:tplc="10090003" w:tentative="1">
+      <w:start w:val="1"/>
+      <w:numFmt w:val="bullet"/>
+      <w:lvlText w:val="o"/>
+      <w:lvlJc w:val="left"/>
+      <w:pPr>
+        <w:ind w:left="1440" w:hanging="360"/>
+      </w:pPr>
+      <w:rPr>
+        <w:rFonts w:ascii="Courier New" w:hAnsi="Courier New" w:cs="Courier New" w:hint="default"/>
+      </w:rPr>
+    </w:lvl>
+    <w:lvl w:ilvl="2" w:tplc="10090005" w:tentative="1">
+      <w:start w:val="1"/>
+      <w:numFmt w:val="bullet"/>
+      <w:lvlText w:val=""/>
+      <w:lvlJc w:val="left"/>
+      <w:pPr>
+        <w:ind w:left="2160" w:hanging="360"/>
+      </w:pPr>
+      <w:rPr>
+        <w:rFonts w:ascii="Wingdings" w:hAnsi="Wingdings" w:hint="default"/>
+      </w:rPr>
+    </w:lvl>
+    <w:lvl w:ilvl="3" w:tplc="10090001" w:tentative="1">
+      <w:start w:val="1"/>
+      <w:numFmt w:val="bullet"/>
+      <w:lvlText w:val=""/>
+      <w:lvlJc w:val="left"/>
+      <w:pPr>
+        <w:ind w:left="2880" w:hanging="360"/>
+      </w:pPr>
+      <w:rPr>
+        <w:rFonts w:ascii="Symbol" w:hAnsi="Symbol" w:hint="default"/>
+      </w:rPr>
+    </w:lvl>
+    <w:lvl w:ilvl="4" w:tplc="10090003" w:tentative="1">
+      <w:start w:val="1"/>
+      <w:numFmt w:val="bullet"/>
+      <w:lvlText w:val="o"/>
+      <w:lvlJc w:val="left"/>
+      <w:pPr>
+        <w:ind w:left="3600" w:hanging="360"/>
+      </w:pPr>
+      <w:rPr>
+        <w:rFonts w:ascii="Courier New" w:hAnsi="Courier New" w:cs="Courier New" w:hint="default"/>
+      </w:rPr>
+    </w:lvl>
+    <w:lvl w:ilvl="5" w:tplc="10090005" w:tentative="1">
+      <w:start w:val="1"/>
+      <w:numFmt w:val="bullet"/>
+      <w:lvlText w:val=""/>
+      <w:lvlJc w:val="left"/>
+      <w:pPr>
+        <w:ind w:left="4320" w:hanging="360"/>
+      </w:pPr>
+      <w:rPr>
+        <w:rFonts w:ascii="Wingdings" w:hAnsi="Wingdings" w:hint="default"/>
+      </w:rPr>
+    </w:lvl>
+    <w:lvl w:ilvl="6" w:tplc="10090001" w:tentative="1">
+      <w:start w:val="1"/>
+      <w:numFmt w:val="bullet"/>
+      <w:lvlText w:val=""/>
+      <w:lvlJc w:val="left"/>
+      <w:pPr>
+        <w:ind w:left="5040" w:hanging="360"/>
+      </w:pPr>
+      <w:rPr>
+        <w:rFonts w:ascii="Symbol" w:hAnsi="Symbol" w:hint="default"/>
+      </w:rPr>
+    </w:lvl>
+    <w:lvl w:ilvl="7" w:tplc="10090003" w:tentative="1">
+      <w:start w:val="1"/>
+      <w:numFmt w:val="bullet"/>
+      <w:lvlText w:val="o"/>
+      <w:lvlJc w:val="left"/>
+      <w:pPr>
+        <w:ind w:left="5760" w:hanging="360"/>
+      </w:pPr>
+      <w:rPr>
+        <w:rFonts w:ascii="Courier New" w:hAnsi="Courier New" w:cs="Courier New" w:hint="default"/>
+      </w:rPr>
+    </w:lvl>
+    <w:lvl w:ilvl="8" w:tplc="10090005" w:tentative="1">
+      <w:start w:val="1"/>
+      <w:numFmt w:val="bullet"/>
+      <w:lvlText w:val=""/>
+      <w:lvlJc w:val="left"/>
+      <w:pPr>
+        <w:ind w:left="6480" w:hanging="360"/>
+      </w:pPr>
+      <w:rPr>
+        <w:rFonts w:ascii="Wingdings" w:hAnsi="Wingdings" w:hint="default"/>
+      </w:rPr>
+    </w:lvl>
+  </w:abstractNum>
+  <w:abstractNum w:abstractNumId="5">
     <w:nsid w:val="5C7C3C13"/>
     <w:multiLevelType w:val="hybridMultilevel"/>
     <w:tmpl w:val="EF041E80"/>
@@ -714,7 +1117,7 @@
       </w:rPr>
     </w:lvl>
   </w:abstractNum>
-  <w:abstractNum w:abstractNumId="3">
+  <w:abstractNum w:abstractNumId="6">
     <w:nsid w:val="5F7F62F6"/>
     <w:multiLevelType w:val="hybridMultilevel"/>
     <w:tmpl w:val="8140ED60"/>
@@ -827,7 +1230,7 @@
       </w:rPr>
     </w:lvl>
   </w:abstractNum>
-  <w:abstractNum w:abstractNumId="4">
+  <w:abstractNum w:abstractNumId="7">
     <w:nsid w:val="68137568"/>
     <w:multiLevelType w:val="hybridMultilevel"/>
     <w:tmpl w:val="D00C046E"/>
@@ -941,19 +1344,28 @@
     </w:lvl>
   </w:abstractNum>
   <w:num w:numId="1">
-    <w:abstractNumId w:val="0"/>
+    <w:abstractNumId w:val="2"/>
   </w:num>
   <w:num w:numId="2">
+    <w:abstractNumId w:val="7"/>
+  </w:num>
+  <w:num w:numId="3">
+    <w:abstractNumId w:val="6"/>
+  </w:num>
+  <w:num w:numId="4">
+    <w:abstractNumId w:val="5"/>
+  </w:num>
+  <w:num w:numId="5">
+    <w:abstractNumId w:val="3"/>
+  </w:num>
+  <w:num w:numId="6">
     <w:abstractNumId w:val="4"/>
   </w:num>
-  <w:num w:numId="3">
-    <w:abstractNumId w:val="3"/>
+  <w:num w:numId="7">
+    <w:abstractNumId w:val="1"/>
   </w:num>
-  <w:num w:numId="4">
-    <w:abstractNumId w:val="2"/>
-  </w:num>
-  <w:num w:numId="5">
-    <w:abstractNumId w:val="1"/>
+  <w:num w:numId="8">
+    <w:abstractNumId w:val="0"/>
   </w:num>
 </w:numbering>
 </file>
@@ -1121,7 +1533,6 @@
   <w:style w:type="character" w:default="1" w:styleId="DefaultParagraphFont">
     <w:name w:val="Default Paragraph Font"/>
     <w:uiPriority w:val="1"/>
-    <w:semiHidden/>
     <w:unhideWhenUsed/>
   </w:style>
   <w:style w:type="table" w:default="1" w:styleId="TableNormal">
@@ -1155,6 +1566,53 @@
       <w:ind w:left="720"/>
       <w:contextualSpacing/>
     </w:pPr>
+  </w:style>
+  <w:style w:type="paragraph" w:styleId="NormalWeb">
+    <w:name w:val="Normal (Web)"/>
+    <w:basedOn w:val="Normal"/>
+    <w:uiPriority w:val="99"/>
+    <w:semiHidden/>
+    <w:unhideWhenUsed/>
+    <w:rsid w:val="008F6D64"/>
+    <w:pPr>
+      <w:spacing w:before="100" w:beforeAutospacing="1" w:after="100" w:afterAutospacing="1" w:line="240" w:lineRule="auto"/>
+    </w:pPr>
+    <w:rPr>
+      <w:rFonts w:ascii="Times New Roman" w:eastAsiaTheme="minorEastAsia" w:hAnsi="Times New Roman" w:cs="Times New Roman"/>
+      <w:sz w:val="24"/>
+      <w:szCs w:val="24"/>
+      <w:lang w:eastAsia="en-CA"/>
+    </w:rPr>
+  </w:style>
+  <w:style w:type="paragraph" w:styleId="BalloonText">
+    <w:name w:val="Balloon Text"/>
+    <w:basedOn w:val="Normal"/>
+    <w:link w:val="BalloonTextChar"/>
+    <w:uiPriority w:val="99"/>
+    <w:semiHidden/>
+    <w:unhideWhenUsed/>
+    <w:rsid w:val="008F6D64"/>
+    <w:pPr>
+      <w:spacing w:after="0" w:line="240" w:lineRule="auto"/>
+    </w:pPr>
+    <w:rPr>
+      <w:rFonts w:ascii="Tahoma" w:hAnsi="Tahoma" w:cs="Tahoma"/>
+      <w:sz w:val="16"/>
+      <w:szCs w:val="16"/>
+    </w:rPr>
+  </w:style>
+  <w:style w:type="character" w:customStyle="1" w:styleId="BalloonTextChar">
+    <w:name w:val="Balloon Text Char"/>
+    <w:basedOn w:val="DefaultParagraphFont"/>
+    <w:link w:val="BalloonText"/>
+    <w:uiPriority w:val="99"/>
+    <w:semiHidden/>
+    <w:rsid w:val="008F6D64"/>
+    <w:rPr>
+      <w:rFonts w:ascii="Tahoma" w:hAnsi="Tahoma" w:cs="Tahoma"/>
+      <w:sz w:val="16"/>
+      <w:szCs w:val="16"/>
+    </w:rPr>
   </w:style>
 </w:styles>
 </file>
@@ -1322,7 +1780,6 @@
   <w:style w:type="character" w:default="1" w:styleId="DefaultParagraphFont">
     <w:name w:val="Default Paragraph Font"/>
     <w:uiPriority w:val="1"/>
-    <w:semiHidden/>
     <w:unhideWhenUsed/>
   </w:style>
   <w:style w:type="table" w:default="1" w:styleId="TableNormal">
@@ -1356,6 +1813,53 @@
       <w:ind w:left="720"/>
       <w:contextualSpacing/>
     </w:pPr>
+  </w:style>
+  <w:style w:type="paragraph" w:styleId="NormalWeb">
+    <w:name w:val="Normal (Web)"/>
+    <w:basedOn w:val="Normal"/>
+    <w:uiPriority w:val="99"/>
+    <w:semiHidden/>
+    <w:unhideWhenUsed/>
+    <w:rsid w:val="008F6D64"/>
+    <w:pPr>
+      <w:spacing w:before="100" w:beforeAutospacing="1" w:after="100" w:afterAutospacing="1" w:line="240" w:lineRule="auto"/>
+    </w:pPr>
+    <w:rPr>
+      <w:rFonts w:ascii="Times New Roman" w:eastAsiaTheme="minorEastAsia" w:hAnsi="Times New Roman" w:cs="Times New Roman"/>
+      <w:sz w:val="24"/>
+      <w:szCs w:val="24"/>
+      <w:lang w:eastAsia="en-CA"/>
+    </w:rPr>
+  </w:style>
+  <w:style w:type="paragraph" w:styleId="BalloonText">
+    <w:name w:val="Balloon Text"/>
+    <w:basedOn w:val="Normal"/>
+    <w:link w:val="BalloonTextChar"/>
+    <w:uiPriority w:val="99"/>
+    <w:semiHidden/>
+    <w:unhideWhenUsed/>
+    <w:rsid w:val="008F6D64"/>
+    <w:pPr>
+      <w:spacing w:after="0" w:line="240" w:lineRule="auto"/>
+    </w:pPr>
+    <w:rPr>
+      <w:rFonts w:ascii="Tahoma" w:hAnsi="Tahoma" w:cs="Tahoma"/>
+      <w:sz w:val="16"/>
+      <w:szCs w:val="16"/>
+    </w:rPr>
+  </w:style>
+  <w:style w:type="character" w:customStyle="1" w:styleId="BalloonTextChar">
+    <w:name w:val="Balloon Text Char"/>
+    <w:basedOn w:val="DefaultParagraphFont"/>
+    <w:link w:val="BalloonText"/>
+    <w:uiPriority w:val="99"/>
+    <w:semiHidden/>
+    <w:rsid w:val="008F6D64"/>
+    <w:rPr>
+      <w:rFonts w:ascii="Tahoma" w:hAnsi="Tahoma" w:cs="Tahoma"/>
+      <w:sz w:val="16"/>
+      <w:szCs w:val="16"/>
+    </w:rPr>
   </w:style>
 </w:styles>
 </file>

</xml_diff>